<commit_message>
Updated analysis to be in separate hypothesis scripts and resolved RRT bug
</commit_message>
<xml_diff>
--- a/tbls/regs/primary_hypothesis.docx
+++ b/tbls/regs/primary_hypothesis.docx
@@ -382,7 +382,7 @@
                 <w:rFonts w:ascii="Calibri" w:hAnsi="Calibri"/>
                 <w:sz w:val="20"/>
               </w:rPr>
-              <w:t xml:space="default">2.60</w:t>
+              <w:t xml:space="default">1.85</w:t>
             </w:r>
           </w:p>
         </w:tc>
@@ -406,7 +406,7 @@
                 <w:rFonts w:ascii="Calibri" w:hAnsi="Calibri"/>
                 <w:sz w:val="20"/>
               </w:rPr>
-              <w:t xml:space="default">0.68, 11.0</w:t>
+              <w:t xml:space="default">0.73, 4.95</w:t>
             </w:r>
           </w:p>
         </w:tc>

</xml_diff>

<commit_message>
Update matching with interaction
</commit_message>
<xml_diff>
--- a/tbls/regs/primary_hypothesis.docx
+++ b/tbls/regs/primary_hypothesis.docx
@@ -382,7 +382,7 @@
                 <w:rFonts w:ascii="Calibri" w:hAnsi="Calibri"/>
                 <w:sz w:val="20"/>
               </w:rPr>
-              <w:t xml:space="default">1.85</w:t>
+              <w:t xml:space="default">1.57</w:t>
             </w:r>
           </w:p>
         </w:tc>
@@ -406,7 +406,7 @@
                 <w:rFonts w:ascii="Calibri" w:hAnsi="Calibri"/>
                 <w:sz w:val="20"/>
               </w:rPr>
-              <w:t xml:space="default">0.73, 4.95</w:t>
+              <w:t xml:space="default">0.61, 4.22</w:t>
             </w:r>
           </w:p>
         </w:tc>
@@ -430,7 +430,7 @@
                 <w:rFonts w:ascii="Calibri" w:hAnsi="Calibri"/>
                 <w:sz w:val="20"/>
               </w:rPr>
-              <w:t xml:space="default">0.2</w:t>
+              <w:t xml:space="default">0.4</w:t>
             </w:r>
           </w:p>
         </w:tc>

</xml_diff>